<commit_message>
details filled in report
</commit_message>
<xml_diff>
--- a/report.docx
+++ b/report.docx
@@ -889,6 +889,7 @@
               <w:rPr>
                 <w:rtl w:val="0"/>
               </w:rPr>
+              <w:t xml:space="preserve">2751584</w:t>
             </w:r>
           </w:p>
         </w:tc>
@@ -926,6 +927,7 @@
               <w:rPr>
                 <w:rtl w:val="0"/>
               </w:rPr>
+              <w:t xml:space="preserve">2151584</w:t>
             </w:r>
           </w:p>
         </w:tc>
@@ -1044,6 +1046,7 @@
               <w:rPr>
                 <w:rtl w:val="0"/>
               </w:rPr>
+              <w:t xml:space="preserve">45283 + 6252</w:t>
             </w:r>
           </w:p>
         </w:tc>
@@ -1081,6 +1084,7 @@
               <w:rPr>
                 <w:rtl w:val="0"/>
               </w:rPr>
+              <w:t xml:space="preserve">35721 + 6252</w:t>
             </w:r>
           </w:p>
         </w:tc>
@@ -1199,6 +1203,7 @@
               <w:rPr>
                 <w:rtl w:val="0"/>
               </w:rPr>
+              <w:t xml:space="preserve">85.727</w:t>
             </w:r>
           </w:p>
         </w:tc>
@@ -1236,6 +1241,7 @@
               <w:rPr>
                 <w:rtl w:val="0"/>
               </w:rPr>
+              <w:t xml:space="preserve">76.7335</w:t>
             </w:r>
           </w:p>
         </w:tc>
@@ -2635,6 +2641,7 @@
               <w:rPr>
                 <w:rtl w:val="0"/>
               </w:rPr>
+              <w:t xml:space="preserve">2601584</w:t>
             </w:r>
           </w:p>
         </w:tc>
@@ -2659,6 +2666,7 @@
               <w:rPr>
                 <w:rtl w:val="0"/>
               </w:rPr>
+              <w:t xml:space="preserve">2301584</w:t>
             </w:r>
           </w:p>
         </w:tc>
@@ -2738,6 +2746,7 @@
               <w:rPr>
                 <w:rtl w:val="0"/>
               </w:rPr>
+              <w:t xml:space="preserve">43728 + 7815</w:t>
             </w:r>
           </w:p>
         </w:tc>
@@ -2762,6 +2771,7 @@
               <w:rPr>
                 <w:rtl w:val="0"/>
               </w:rPr>
+              <w:t xml:space="preserve">38750 + 7815</w:t>
             </w:r>
           </w:p>
         </w:tc>
@@ -2841,6 +2851,7 @@
               <w:rPr>
                 <w:rtl w:val="0"/>
               </w:rPr>
+              <w:t xml:space="preserve">96.4213</w:t>
             </w:r>
           </w:p>
         </w:tc>
@@ -2865,6 +2876,7 @@
               <w:rPr>
                 <w:rtl w:val="0"/>
               </w:rPr>
+              <w:t xml:space="preserve">93.8008</w:t>
             </w:r>
           </w:p>
         </w:tc>

</xml_diff>